<commit_message>
Add class diagram to documentation
</commit_message>
<xml_diff>
--- a/Cella documentation.docx
+++ b/Cella documentation.docx
@@ -2286,6 +2286,77 @@
           <w:numId w:val="38"/>
         </w:numPr>
         <w:rPr>
+          <w:b/>
+          <w:sz w:val="36"/>
+          <w:szCs w:val="36"/>
+          <w:u w:val="single"/>
+          <w:lang w:val="bg-BG"/>
+        </w:rPr>
+      </w:pPr>
+      <w:r>
+        <w:rPr>
+          <w:rFonts w:ascii="Times New Roman" w:hAnsi="Times New Roman" w:cs="Times New Roman"/>
+          <w:b/>
+          <w:bCs/>
+          <w:noProof/>
+          <w:color w:val="000000" w:themeColor="text1"/>
+          <w:sz w:val="36"/>
+          <w:szCs w:val="36"/>
+          <w:u w:val="single"/>
+        </w:rPr>
+        <w:lastRenderedPageBreak/>
+        <w:drawing>
+          <wp:anchor distT="0" distB="0" distL="114300" distR="114300" simplePos="0" relativeHeight="251658752" behindDoc="0" locked="0" layoutInCell="1" allowOverlap="1" wp14:anchorId="01A7C5C9" wp14:editId="70D79481">
+            <wp:simplePos x="0" y="0"/>
+            <wp:positionH relativeFrom="column">
+              <wp:posOffset>-8890</wp:posOffset>
+            </wp:positionH>
+            <wp:positionV relativeFrom="paragraph">
+              <wp:posOffset>374650</wp:posOffset>
+            </wp:positionV>
+            <wp:extent cx="6645910" cy="5712460"/>
+            <wp:effectExtent l="0" t="0" r="2540" b="2540"/>
+            <wp:wrapTopAndBottom/>
+            <wp:docPr id="15" name="Картина 15" descr="Картина, която съдържа текст&#10;&#10;Описанието е генерирано автоматично"/>
+            <wp:cNvGraphicFramePr>
+              <a:graphicFrameLocks xmlns:a="http://schemas.openxmlformats.org/drawingml/2006/main" noChangeAspect="1"/>
+            </wp:cNvGraphicFramePr>
+            <a:graphic xmlns:a="http://schemas.openxmlformats.org/drawingml/2006/main">
+              <a:graphicData uri="http://schemas.openxmlformats.org/drawingml/2006/picture">
+                <pic:pic xmlns:pic="http://schemas.openxmlformats.org/drawingml/2006/picture">
+                  <pic:nvPicPr>
+                    <pic:cNvPr id="15" name="Картина 15" descr="Картина, която съдържа текст&#10;&#10;Описанието е генерирано автоматично"/>
+                    <pic:cNvPicPr/>
+                  </pic:nvPicPr>
+                  <pic:blipFill>
+                    <a:blip r:embed="rId9">
+                      <a:extLst>
+                        <a:ext uri="{28A0092B-C50C-407E-A947-70E740481C1C}">
+                          <a14:useLocalDpi xmlns:a14="http://schemas.microsoft.com/office/drawing/2010/main" val="0"/>
+                        </a:ext>
+                      </a:extLst>
+                    </a:blip>
+                    <a:stretch>
+                      <a:fillRect/>
+                    </a:stretch>
+                  </pic:blipFill>
+                  <pic:spPr>
+                    <a:xfrm>
+                      <a:off x="0" y="0"/>
+                      <a:ext cx="6645910" cy="5712460"/>
+                    </a:xfrm>
+                    <a:prstGeom prst="rect">
+                      <a:avLst/>
+                    </a:prstGeom>
+                  </pic:spPr>
+                </pic:pic>
+              </a:graphicData>
+            </a:graphic>
+          </wp:anchor>
+        </w:drawing>
+      </w:r>
+      <w:r>
+        <w:rPr>
           <w:rFonts w:ascii="Times New Roman" w:hAnsi="Times New Roman" w:cs="Times New Roman"/>
           <w:b/>
           <w:bCs/>
@@ -2293,9 +2364,9 @@
           <w:sz w:val="36"/>
           <w:szCs w:val="36"/>
           <w:u w:val="single"/>
-          <w:lang w:val="bg-BG"/>
-        </w:rPr>
-      </w:pPr>
+        </w:rPr>
+        <w:t xml:space="preserve">Class </w:t>
+      </w:r>
       <w:r>
         <w:rPr>
           <w:rFonts w:ascii="Times New Roman" w:hAnsi="Times New Roman" w:cs="Times New Roman"/>
@@ -2305,100 +2376,32 @@
           <w:sz w:val="36"/>
           <w:szCs w:val="36"/>
           <w:u w:val="single"/>
-        </w:rPr>
-        <w:t xml:space="preserve">Class </w:t>
-      </w:r>
-      <w:r>
-        <w:rPr>
-          <w:rFonts w:ascii="Times New Roman" w:hAnsi="Times New Roman" w:cs="Times New Roman"/>
+          <w:lang w:val="bg-BG"/>
+        </w:rPr>
+        <w:t>диаграма</w:t>
+      </w:r>
+    </w:p>
+    <w:p>
+      <w:pPr>
+        <w:spacing w:after="200" w:line="276" w:lineRule="auto"/>
+        <w:rPr>
           <w:b/>
-          <w:bCs/>
-          <w:color w:val="000000" w:themeColor="text1"/>
           <w:sz w:val="36"/>
           <w:szCs w:val="36"/>
           <w:u w:val="single"/>
           <w:lang w:val="bg-BG"/>
         </w:rPr>
-        <w:t>диаграма</w:t>
-      </w:r>
-    </w:p>
-    <w:p>
-      <w:pPr>
-        <w:pStyle w:val="af"/>
-        <w:numPr>
-          <w:ilvl w:val="0"/>
-          <w:numId w:val="38"/>
-        </w:numPr>
-        <w:rPr>
-          <w:rFonts w:ascii="Times New Roman" w:hAnsi="Times New Roman" w:cs="Times New Roman"/>
+      </w:pPr>
+      <w:r>
+        <w:rPr>
           <w:b/>
-          <w:bCs/>
-          <w:color w:val="000000" w:themeColor="text1"/>
           <w:sz w:val="36"/>
           <w:szCs w:val="36"/>
           <w:u w:val="single"/>
           <w:lang w:val="bg-BG"/>
         </w:rPr>
-      </w:pPr>
-      <w:r>
-        <w:rPr>
-          <w:rFonts w:ascii="Times New Roman" w:hAnsi="Times New Roman" w:cs="Times New Roman"/>
-          <w:b/>
-          <w:bCs/>
-          <w:color w:val="000000" w:themeColor="text1"/>
-          <w:sz w:val="36"/>
-          <w:szCs w:val="36"/>
-          <w:u w:val="single"/>
-        </w:rPr>
-        <w:t xml:space="preserve">Sequence </w:t>
-      </w:r>
-      <w:r>
-        <w:rPr>
-          <w:rFonts w:ascii="Times New Roman" w:hAnsi="Times New Roman" w:cs="Times New Roman"/>
-          <w:b/>
-          <w:bCs/>
-          <w:color w:val="000000" w:themeColor="text1"/>
-          <w:sz w:val="36"/>
-          <w:szCs w:val="36"/>
-          <w:u w:val="single"/>
-          <w:lang w:val="bg-BG"/>
-        </w:rPr>
-        <w:t>диаграма</w:t>
-      </w:r>
-    </w:p>
-    <w:p>
-      <w:pPr>
-        <w:spacing w:after="200" w:line="276" w:lineRule="auto"/>
-        <w:rPr>
-          <w:b/>
-          <w:sz w:val="36"/>
-          <w:szCs w:val="36"/>
-          <w:u w:val="single"/>
-          <w:lang w:val="bg-BG"/>
-        </w:rPr>
-      </w:pPr>
-      <w:r>
-        <w:rPr>
-          <w:b/>
-          <w:sz w:val="36"/>
-          <w:szCs w:val="36"/>
-          <w:u w:val="single"/>
-          <w:lang w:val="bg-BG"/>
-        </w:rPr>
         <w:br w:type="page"/>
       </w:r>
-    </w:p>
-    <w:p>
-      <w:pPr>
-        <w:jc w:val="both"/>
-        <w:rPr>
-          <w:b/>
-          <w:sz w:val="36"/>
-          <w:szCs w:val="36"/>
-          <w:u w:val="single"/>
-          <w:lang w:val="bg-BG"/>
-        </w:rPr>
-      </w:pPr>
     </w:p>
     <w:p>
       <w:pPr>
@@ -2424,6 +2427,7 @@
           <w:u w:val="single"/>
           <w:lang w:val="bg-BG"/>
         </w:rPr>
+        <w:lastRenderedPageBreak/>
         <w:t>Прототипи</w:t>
       </w:r>
     </w:p>
@@ -2492,7 +2496,7 @@
                     <pic:cNvPicPr/>
                   </pic:nvPicPr>
                   <pic:blipFill>
-                    <a:blip r:embed="rId9">
+                    <a:blip r:embed="rId10">
                       <a:extLst>
                         <a:ext uri="{28A0092B-C50C-407E-A947-70E740481C1C}">
                           <a14:useLocalDpi xmlns:a14="http://schemas.microsoft.com/office/drawing/2010/main" val="0"/>
@@ -2604,7 +2608,7 @@
                     <pic:cNvPicPr/>
                   </pic:nvPicPr>
                   <pic:blipFill>
-                    <a:blip r:embed="rId10">
+                    <a:blip r:embed="rId11">
                       <a:extLst>
                         <a:ext uri="{28A0092B-C50C-407E-A947-70E740481C1C}">
                           <a14:useLocalDpi xmlns:a14="http://schemas.microsoft.com/office/drawing/2010/main" val="0"/>
@@ -2674,7 +2678,7 @@
                     <pic:cNvPicPr/>
                   </pic:nvPicPr>
                   <pic:blipFill>
-                    <a:blip r:embed="rId11">
+                    <a:blip r:embed="rId12">
                       <a:extLst>
                         <a:ext uri="{28A0092B-C50C-407E-A947-70E740481C1C}">
                           <a14:useLocalDpi xmlns:a14="http://schemas.microsoft.com/office/drawing/2010/main" val="0"/>
@@ -2792,7 +2796,7 @@
                     <pic:cNvPicPr/>
                   </pic:nvPicPr>
                   <pic:blipFill>
-                    <a:blip r:embed="rId12" cstate="print">
+                    <a:blip r:embed="rId13" cstate="print">
                       <a:extLst>
                         <a:ext uri="{28A0092B-C50C-407E-A947-70E740481C1C}">
                           <a14:useLocalDpi xmlns:a14="http://schemas.microsoft.com/office/drawing/2010/main" val="0"/>
@@ -2897,7 +2901,7 @@
                     <pic:cNvPicPr/>
                   </pic:nvPicPr>
                   <pic:blipFill>
-                    <a:blip r:embed="rId13">
+                    <a:blip r:embed="rId14">
                       <a:extLst>
                         <a:ext uri="{28A0092B-C50C-407E-A947-70E740481C1C}">
                           <a14:useLocalDpi xmlns:a14="http://schemas.microsoft.com/office/drawing/2010/main" val="0"/>
@@ -2967,7 +2971,7 @@
                     <pic:cNvPicPr/>
                   </pic:nvPicPr>
                   <pic:blipFill>
-                    <a:blip r:embed="rId14" cstate="print">
+                    <a:blip r:embed="rId15" cstate="print">
                       <a:extLst>
                         <a:ext uri="{28A0092B-C50C-407E-A947-70E740481C1C}">
                           <a14:useLocalDpi xmlns:a14="http://schemas.microsoft.com/office/drawing/2010/main" val="0"/>
@@ -3028,7 +3032,7 @@
                     <pic:cNvPicPr/>
                   </pic:nvPicPr>
                   <pic:blipFill>
-                    <a:blip r:embed="rId15">
+                    <a:blip r:embed="rId16">
                       <a:extLst>
                         <a:ext uri="{28A0092B-C50C-407E-A947-70E740481C1C}">
                           <a14:useLocalDpi xmlns:a14="http://schemas.microsoft.com/office/drawing/2010/main" val="0"/>
@@ -5940,13 +5944,13 @@
           <w:lang w:val="bg-BG"/>
         </w:rPr>
         <w:drawing>
-          <wp:anchor distT="0" distB="0" distL="114300" distR="114300" simplePos="0" relativeHeight="251655168" behindDoc="0" locked="0" layoutInCell="1" allowOverlap="1" wp14:anchorId="1D96A785" wp14:editId="000C1141">
+          <wp:anchor distT="0" distB="0" distL="114300" distR="114300" simplePos="0" relativeHeight="251656704" behindDoc="0" locked="0" layoutInCell="1" allowOverlap="1" wp14:anchorId="1D96A785" wp14:editId="54830A12">
             <wp:simplePos x="0" y="0"/>
             <wp:positionH relativeFrom="column">
               <wp:posOffset>-2540</wp:posOffset>
             </wp:positionH>
             <wp:positionV relativeFrom="paragraph">
-              <wp:posOffset>398145</wp:posOffset>
+              <wp:posOffset>385445</wp:posOffset>
             </wp:positionV>
             <wp:extent cx="6645910" cy="3884295"/>
             <wp:effectExtent l="0" t="0" r="2540" b="1905"/>
@@ -5963,7 +5967,7 @@
                     <pic:cNvPicPr/>
                   </pic:nvPicPr>
                   <pic:blipFill>
-                    <a:blip r:embed="rId16">
+                    <a:blip r:embed="rId17">
                       <a:extLst>
                         <a:ext uri="{28A0092B-C50C-407E-A947-70E740481C1C}">
                           <a14:useLocalDpi xmlns:a14="http://schemas.microsoft.com/office/drawing/2010/main" val="0"/>
@@ -6000,8 +6004,21 @@
     </w:p>
     <w:p>
       <w:pPr>
+        <w:jc w:val="both"/>
+        <w:rPr>
+          <w:sz w:val="36"/>
+          <w:szCs w:val="36"/>
+          <w:lang w:val="bg-BG"/>
+        </w:rPr>
+      </w:pPr>
+    </w:p>
+    <w:p>
+      <w:pPr>
         <w:pStyle w:val="a9"/>
-        <w:ind w:left="1428"/>
+        <w:numPr>
+          <w:ilvl w:val="1"/>
+          <w:numId w:val="44"/>
+        </w:numPr>
         <w:jc w:val="both"/>
         <w:rPr>
           <w:sz w:val="36"/>
@@ -6009,6 +6026,129 @@
           <w:lang w:val="bg-BG"/>
         </w:rPr>
       </w:pPr>
+      <w:r>
+        <w:rPr>
+          <w:sz w:val="36"/>
+          <w:szCs w:val="36"/>
+          <w:lang w:val="en-US"/>
+        </w:rPr>
+        <w:t>Admin role:</w:t>
+      </w:r>
+    </w:p>
+    <w:p>
+      <w:pPr>
+        <w:pStyle w:val="a9"/>
+        <w:numPr>
+          <w:ilvl w:val="2"/>
+          <w:numId w:val="44"/>
+        </w:numPr>
+        <w:jc w:val="both"/>
+        <w:rPr>
+          <w:sz w:val="36"/>
+          <w:szCs w:val="36"/>
+          <w:lang w:val="bg-BG"/>
+        </w:rPr>
+      </w:pPr>
+      <w:r>
+        <w:rPr>
+          <w:sz w:val="36"/>
+          <w:szCs w:val="36"/>
+          <w:lang w:val="en-US"/>
+        </w:rPr>
+        <w:t>Username: admin</w:t>
+      </w:r>
+    </w:p>
+    <w:p>
+      <w:pPr>
+        <w:pStyle w:val="a9"/>
+        <w:numPr>
+          <w:ilvl w:val="2"/>
+          <w:numId w:val="44"/>
+        </w:numPr>
+        <w:jc w:val="both"/>
+        <w:rPr>
+          <w:sz w:val="36"/>
+          <w:szCs w:val="36"/>
+          <w:lang w:val="bg-BG"/>
+        </w:rPr>
+      </w:pPr>
+      <w:r>
+        <w:rPr>
+          <w:sz w:val="36"/>
+          <w:szCs w:val="36"/>
+          <w:lang w:val="en-US"/>
+        </w:rPr>
+        <w:t>Password: admin</w:t>
+      </w:r>
+    </w:p>
+    <w:p>
+      <w:pPr>
+        <w:pStyle w:val="a9"/>
+        <w:numPr>
+          <w:ilvl w:val="1"/>
+          <w:numId w:val="44"/>
+        </w:numPr>
+        <w:jc w:val="both"/>
+        <w:rPr>
+          <w:sz w:val="36"/>
+          <w:szCs w:val="36"/>
+          <w:lang w:val="bg-BG"/>
+        </w:rPr>
+      </w:pPr>
+      <w:r>
+        <w:rPr>
+          <w:sz w:val="36"/>
+          <w:szCs w:val="36"/>
+          <w:lang w:val="en-US"/>
+        </w:rPr>
+        <w:t>Operator role:</w:t>
+      </w:r>
+    </w:p>
+    <w:p>
+      <w:pPr>
+        <w:pStyle w:val="a9"/>
+        <w:numPr>
+          <w:ilvl w:val="2"/>
+          <w:numId w:val="44"/>
+        </w:numPr>
+        <w:jc w:val="both"/>
+        <w:rPr>
+          <w:sz w:val="36"/>
+          <w:szCs w:val="36"/>
+          <w:lang w:val="bg-BG"/>
+        </w:rPr>
+      </w:pPr>
+      <w:r>
+        <w:rPr>
+          <w:sz w:val="36"/>
+          <w:szCs w:val="36"/>
+          <w:lang w:val="en-US"/>
+        </w:rPr>
+        <w:t>Username: operator</w:t>
+      </w:r>
+    </w:p>
+    <w:p>
+      <w:pPr>
+        <w:pStyle w:val="a9"/>
+        <w:numPr>
+          <w:ilvl w:val="2"/>
+          <w:numId w:val="44"/>
+        </w:numPr>
+        <w:jc w:val="both"/>
+        <w:rPr>
+          <w:sz w:val="36"/>
+          <w:szCs w:val="36"/>
+          <w:lang w:val="bg-BG"/>
+        </w:rPr>
+      </w:pPr>
+      <w:r>
+        <w:rPr>
+          <w:sz w:val="36"/>
+          <w:szCs w:val="36"/>
+          <w:lang w:val="en-US"/>
+        </w:rPr>
+        <w:t>Password: operator</w:t>
+      </w:r>
     </w:p>
     <w:p>
       <w:pPr>
@@ -6031,6 +6171,7 @@
           <w:szCs w:val="36"/>
           <w:lang w:val="bg-BG"/>
         </w:rPr>
+        <w:lastRenderedPageBreak/>
         <w:drawing>
           <wp:anchor distT="0" distB="0" distL="114300" distR="114300" simplePos="0" relativeHeight="251658240" behindDoc="0" locked="0" layoutInCell="1" allowOverlap="1" wp14:anchorId="119F4371" wp14:editId="5A5EE536">
             <wp:simplePos x="0" y="0"/>
@@ -6055,7 +6196,7 @@
                     <pic:cNvPicPr/>
                   </pic:nvPicPr>
                   <pic:blipFill>
-                    <a:blip r:embed="rId17">
+                    <a:blip r:embed="rId18">
                       <a:extLst>
                         <a:ext uri="{28A0092B-C50C-407E-A947-70E740481C1C}">
                           <a14:useLocalDpi xmlns:a14="http://schemas.microsoft.com/office/drawing/2010/main" val="0"/>
@@ -6145,7 +6286,7 @@
                     <pic:cNvPicPr/>
                   </pic:nvPicPr>
                   <pic:blipFill>
-                    <a:blip r:embed="rId18">
+                    <a:blip r:embed="rId19">
                       <a:extLst>
                         <a:ext uri="{28A0092B-C50C-407E-A947-70E740481C1C}">
                           <a14:useLocalDpi xmlns:a14="http://schemas.microsoft.com/office/drawing/2010/main" val="0"/>
@@ -6373,7 +6514,7 @@
                     <pic:cNvPicPr/>
                   </pic:nvPicPr>
                   <pic:blipFill>
-                    <a:blip r:embed="rId19">
+                    <a:blip r:embed="rId20">
                       <a:extLst>
                         <a:ext uri="{28A0092B-C50C-407E-A947-70E740481C1C}">
                           <a14:useLocalDpi xmlns:a14="http://schemas.microsoft.com/office/drawing/2010/main" val="0"/>
@@ -6414,21 +6555,12 @@
         </w:rPr>
         <w:t xml:space="preserve">За реализацията на тестовете е използван </w:t>
       </w:r>
-      <w:proofErr w:type="spellStart"/>
-      <w:r>
-        <w:rPr>
-          <w:sz w:val="36"/>
-          <w:szCs w:val="36"/>
-        </w:rPr>
-        <w:t>jUnit</w:t>
-      </w:r>
-      <w:proofErr w:type="spellEnd"/>
-      <w:r>
-        <w:rPr>
-          <w:sz w:val="36"/>
-          <w:szCs w:val="36"/>
-        </w:rPr>
-        <w:t xml:space="preserve"> 5</w:t>
+      <w:r>
+        <w:rPr>
+          <w:sz w:val="36"/>
+          <w:szCs w:val="36"/>
+        </w:rPr>
+        <w:t>jUnit 5</w:t>
       </w:r>
       <w:r>
         <w:rPr>
@@ -6456,7 +6588,6 @@
           <w:u w:val="single"/>
         </w:rPr>
       </w:pPr>
-      <w:proofErr w:type="spellStart"/>
       <w:r>
         <w:rPr>
           <w:rFonts w:ascii="Times New Roman" w:hAnsi="Times New Roman" w:cs="Times New Roman"/>
@@ -6470,7 +6601,6 @@
         <w:lastRenderedPageBreak/>
         <w:t>UserServiceTest</w:t>
       </w:r>
-      <w:proofErr w:type="spellEnd"/>
     </w:p>
     <w:p>
       <w:pPr>
@@ -6739,7 +6869,6 @@
           <w:u w:val="single"/>
         </w:rPr>
       </w:pPr>
-      <w:proofErr w:type="spellStart"/>
       <w:r>
         <w:rPr>
           <w:rFonts w:ascii="Times New Roman" w:hAnsi="Times New Roman" w:cs="Times New Roman"/>
@@ -6764,7 +6893,6 @@
         </w:rPr>
         <w:t>ServiceTest</w:t>
       </w:r>
-      <w:proofErr w:type="spellEnd"/>
     </w:p>
     <w:p>
       <w:pPr>
@@ -6835,7 +6963,6 @@
           <w:u w:val="single"/>
         </w:rPr>
       </w:pPr>
-      <w:proofErr w:type="spellStart"/>
       <w:r>
         <w:rPr>
           <w:rFonts w:ascii="Times New Roman" w:hAnsi="Times New Roman" w:cs="Times New Roman"/>
@@ -6860,7 +6987,6 @@
         </w:rPr>
         <w:t>ServiceTest</w:t>
       </w:r>
-      <w:proofErr w:type="spellEnd"/>
     </w:p>
     <w:p>
       <w:pPr>
@@ -6919,7 +7045,6 @@
           <w:u w:val="single"/>
         </w:rPr>
       </w:pPr>
-      <w:proofErr w:type="spellStart"/>
       <w:r>
         <w:rPr>
           <w:rFonts w:ascii="Times New Roman" w:hAnsi="Times New Roman" w:cs="Times New Roman"/>
@@ -6944,7 +7069,6 @@
         </w:rPr>
         <w:t>ServiceTest</w:t>
       </w:r>
-      <w:proofErr w:type="spellEnd"/>
     </w:p>
     <w:p>
       <w:pPr>
@@ -7011,47 +7135,29 @@
           <w:numId w:val="46"/>
         </w:numPr>
       </w:pPr>
-      <w:proofErr w:type="spellStart"/>
-      <w:r>
-        <w:rPr>
-          <w:lang w:val="bg-BG"/>
+      <w:r>
+        <w:rPr>
+          <w:lang w:val="en-US"/>
         </w:rPr>
         <w:t>Should</w:t>
       </w:r>
-      <w:proofErr w:type="spellEnd"/>
       <w:r>
         <w:rPr>
           <w:lang w:val="bg-BG"/>
         </w:rPr>
         <w:t xml:space="preserve"> </w:t>
       </w:r>
-      <w:proofErr w:type="spellStart"/>
-      <w:r>
-        <w:rPr>
-          <w:lang w:val="bg-BG"/>
-        </w:rPr>
-        <w:t>delete</w:t>
-      </w:r>
-      <w:proofErr w:type="spellEnd"/>
-      <w:r>
-        <w:rPr>
-          <w:lang w:val="bg-BG"/>
-        </w:rPr>
-        <w:t xml:space="preserve"> </w:t>
-      </w:r>
-      <w:proofErr w:type="spellStart"/>
-      <w:r>
-        <w:rPr>
-          <w:lang w:val="bg-BG"/>
-        </w:rPr>
-        <w:t>product</w:t>
-      </w:r>
-      <w:proofErr w:type="spellEnd"/>
-      <w:r>
-        <w:rPr>
-          <w:lang w:val="bg-BG"/>
-        </w:rPr>
-        <w:t xml:space="preserve"> (интеграционен тест) – проверява изтриването на новодобавения продукт </w:t>
+      <w:r>
+        <w:rPr>
+          <w:lang w:val="en-US"/>
+        </w:rPr>
+        <w:t xml:space="preserve">delete product </w:t>
+      </w:r>
+      <w:r>
+        <w:rPr>
+          <w:lang w:val="bg-BG"/>
+        </w:rPr>
+        <w:t xml:space="preserve">(интеграционен тест) – проверява изтриването на новодобавения продукт </w:t>
       </w:r>
       <w:r>
         <w:rPr>
@@ -7078,7 +7184,6 @@
           <w:u w:val="single"/>
         </w:rPr>
       </w:pPr>
-      <w:proofErr w:type="spellStart"/>
       <w:r>
         <w:rPr>
           <w:rFonts w:ascii="Times New Roman" w:hAnsi="Times New Roman" w:cs="Times New Roman"/>
@@ -7103,7 +7208,6 @@
         </w:rPr>
         <w:t>ServiceTest</w:t>
       </w:r>
-      <w:proofErr w:type="spellEnd"/>
     </w:p>
     <w:p>
       <w:pPr>
@@ -7185,7 +7289,6 @@
           <w:u w:val="single"/>
         </w:rPr>
       </w:pPr>
-      <w:proofErr w:type="spellStart"/>
       <w:r>
         <w:rPr>
           <w:rFonts w:ascii="Times New Roman" w:hAnsi="Times New Roman" w:cs="Times New Roman"/>
@@ -7210,7 +7313,6 @@
         </w:rPr>
         <w:t>ServiceTest</w:t>
       </w:r>
-      <w:proofErr w:type="spellEnd"/>
     </w:p>
     <w:p>
       <w:pPr>
@@ -7454,7 +7556,6 @@
           <w:u w:val="single"/>
         </w:rPr>
       </w:pPr>
-      <w:proofErr w:type="spellStart"/>
       <w:r>
         <w:rPr>
           <w:rFonts w:ascii="Times New Roman" w:hAnsi="Times New Roman" w:cs="Times New Roman"/>
@@ -7479,7 +7580,6 @@
         </w:rPr>
         <w:t>ServiceTest</w:t>
       </w:r>
-      <w:proofErr w:type="spellEnd"/>
     </w:p>
     <w:p>
       <w:pPr>
@@ -7543,7 +7643,6 @@
           <w:u w:val="single"/>
         </w:rPr>
       </w:pPr>
-      <w:proofErr w:type="spellStart"/>
       <w:r>
         <w:rPr>
           <w:rFonts w:ascii="Times New Roman" w:hAnsi="Times New Roman" w:cs="Times New Roman"/>
@@ -7569,7 +7668,6 @@
         </w:rPr>
         <w:t>ServiceTest</w:t>
       </w:r>
-      <w:proofErr w:type="spellEnd"/>
     </w:p>
     <w:p>
       <w:pPr>
@@ -7723,7 +7821,7 @@
           <w:szCs w:val="36"/>
         </w:rPr>
       </w:pPr>
-      <w:hyperlink r:id="rId20" w:history="1">
+      <w:hyperlink r:id="rId21" w:history="1">
         <w:r>
           <w:rPr>
             <w:rStyle w:val="aa"/>
@@ -7746,7 +7844,7 @@
           <w:szCs w:val="36"/>
         </w:rPr>
       </w:pPr>
-      <w:hyperlink r:id="rId21" w:history="1">
+      <w:hyperlink r:id="rId22" w:history="1">
         <w:r>
           <w:rPr>
             <w:rStyle w:val="aa"/>
@@ -7769,7 +7867,7 @@
           <w:szCs w:val="36"/>
         </w:rPr>
       </w:pPr>
-      <w:hyperlink r:id="rId22" w:history="1">
+      <w:hyperlink r:id="rId23" w:history="1">
         <w:r>
           <w:rPr>
             <w:rStyle w:val="aa"/>
@@ -7792,7 +7890,7 @@
           <w:szCs w:val="36"/>
         </w:rPr>
       </w:pPr>
-      <w:hyperlink r:id="rId23" w:history="1">
+      <w:hyperlink r:id="rId24" w:history="1">
         <w:r>
           <w:rPr>
             <w:rStyle w:val="aa"/>
@@ -7815,7 +7913,7 @@
           <w:szCs w:val="36"/>
         </w:rPr>
       </w:pPr>
-      <w:hyperlink r:id="rId24" w:history="1">
+      <w:hyperlink r:id="rId25" w:history="1">
         <w:r>
           <w:rPr>
             <w:rStyle w:val="aa"/>
@@ -7838,7 +7936,7 @@
           <w:szCs w:val="36"/>
         </w:rPr>
       </w:pPr>
-      <w:hyperlink r:id="rId25" w:history="1">
+      <w:hyperlink r:id="rId26" w:history="1">
         <w:r>
           <w:rPr>
             <w:rStyle w:val="aa"/>
@@ -7861,7 +7959,7 @@
           <w:szCs w:val="36"/>
         </w:rPr>
       </w:pPr>
-      <w:hyperlink r:id="rId26" w:history="1">
+      <w:hyperlink r:id="rId27" w:history="1">
         <w:r>
           <w:rPr>
             <w:rStyle w:val="aa"/>
@@ -7884,7 +7982,7 @@
           <w:szCs w:val="36"/>
         </w:rPr>
       </w:pPr>
-      <w:hyperlink r:id="rId27" w:history="1">
+      <w:hyperlink r:id="rId28" w:history="1">
         <w:r>
           <w:rPr>
             <w:rStyle w:val="aa"/>
@@ -7907,7 +8005,7 @@
           <w:szCs w:val="36"/>
         </w:rPr>
       </w:pPr>
-      <w:hyperlink r:id="rId28" w:history="1">
+      <w:hyperlink r:id="rId29" w:history="1">
         <w:r>
           <w:rPr>
             <w:rStyle w:val="aa"/>
@@ -9173,8 +9271,8 @@
   <w:abstractNum w:abstractNumId="12" w15:restartNumberingAfterBreak="0">
     <w:nsid w:val="2134016A"/>
     <w:multiLevelType w:val="hybridMultilevel"/>
-    <w:tmpl w:val="9EB63A6A"/>
-    <w:lvl w:ilvl="0" w:tplc="0402000F">
+    <w:tmpl w:val="072A0FFA"/>
+    <w:lvl w:ilvl="0" w:tplc="2990067E">
       <w:start w:val="1"/>
       <w:numFmt w:val="decimal"/>
       <w:lvlText w:val="%1."/>
@@ -9182,6 +9280,9 @@
       <w:pPr>
         <w:ind w:left="720" w:hanging="360"/>
       </w:pPr>
+      <w:rPr>
+        <w:color w:val="000000" w:themeColor="text1"/>
+      </w:rPr>
     </w:lvl>
     <w:lvl w:ilvl="1" w:tplc="04090019" w:tentative="1">
       <w:start w:val="1"/>
@@ -11556,7 +11657,7 @@
         <w:rFonts w:ascii="Symbol" w:hAnsi="Symbol" w:hint="default"/>
       </w:rPr>
     </w:lvl>
-    <w:lvl w:ilvl="1" w:tplc="04090003" w:tentative="1">
+    <w:lvl w:ilvl="1" w:tplc="04090003">
       <w:start w:val="1"/>
       <w:numFmt w:val="bullet"/>
       <w:lvlText w:val="o"/>
@@ -11568,7 +11669,7 @@
         <w:rFonts w:ascii="Courier New" w:hAnsi="Courier New" w:cs="Courier New" w:hint="default"/>
       </w:rPr>
     </w:lvl>
-    <w:lvl w:ilvl="2" w:tplc="04090005" w:tentative="1">
+    <w:lvl w:ilvl="2" w:tplc="04090005">
       <w:start w:val="1"/>
       <w:numFmt w:val="bullet"/>
       <w:lvlText w:val=""/>
@@ -11580,7 +11681,7 @@
         <w:rFonts w:ascii="Wingdings" w:hAnsi="Wingdings" w:hint="default"/>
       </w:rPr>
     </w:lvl>
-    <w:lvl w:ilvl="3" w:tplc="04090001" w:tentative="1">
+    <w:lvl w:ilvl="3" w:tplc="04090001">
       <w:start w:val="1"/>
       <w:numFmt w:val="bullet"/>
       <w:lvlText w:val=""/>
@@ -14594,6 +14695,7 @@
     <w:rsid w:val="002F1C54"/>
     <w:rsid w:val="003D2F62"/>
     <w:rsid w:val="003F26EC"/>
+    <w:rsid w:val="00471705"/>
     <w:rsid w:val="004F34C6"/>
     <w:rsid w:val="00552709"/>
     <w:rsid w:val="00604498"/>

</xml_diff>